<commit_message>
Altered file directories, worked on documentation and on the programs themselves.
</commit_message>
<xml_diff>
--- a/Documentation and Record of Learning.docx
+++ b/Documentation and Record of Learning.docx
@@ -284,6 +284,7 @@
         </w:rPr>
         <w:t xml:space="preserve"> </w:t>
       </w:r>
+      <w:proofErr w:type="spellStart"/>
       <w:r>
         <w:rPr>
           <w:rFonts w:ascii="Consolas" w:eastAsia="Times New Roman" w:hAnsi="Consolas" w:cs="Times New Roman"/>
@@ -296,6 +297,7 @@
         </w:rPr>
         <w:t>numpy</w:t>
       </w:r>
+      <w:proofErr w:type="spellEnd"/>
       <w:r>
         <w:rPr>
           <w:rFonts w:ascii="Consolas" w:eastAsia="Times New Roman" w:hAnsi="Consolas" w:cs="Times New Roman"/>
@@ -407,6 +409,8 @@
         </w:rPr>
         <w:t xml:space="preserve"> </w:t>
       </w:r>
+      <w:proofErr w:type="spellStart"/>
+      <w:proofErr w:type="gramStart"/>
       <w:r>
         <w:rPr>
           <w:rFonts w:ascii="Consolas" w:eastAsia="Times New Roman" w:hAnsi="Consolas" w:cs="Times New Roman"/>
@@ -443,6 +447,8 @@
         </w:rPr>
         <w:t>array</w:t>
       </w:r>
+      <w:proofErr w:type="spellEnd"/>
+      <w:proofErr w:type="gramEnd"/>
       <w:r>
         <w:rPr>
           <w:rFonts w:ascii="Consolas" w:eastAsia="Times New Roman" w:hAnsi="Consolas" w:cs="Times New Roman"/>
@@ -1031,6 +1037,7 @@
         </w:rPr>
         <w:t xml:space="preserve">]), </w:t>
       </w:r>
+      <w:proofErr w:type="spellStart"/>
       <w:r>
         <w:rPr>
           <w:rFonts w:ascii="Consolas" w:eastAsia="Times New Roman" w:hAnsi="Consolas" w:cs="Times New Roman"/>
@@ -1043,6 +1050,7 @@
         </w:rPr>
         <w:t>dtype</w:t>
       </w:r>
+      <w:proofErr w:type="spellEnd"/>
       <w:r>
         <w:rPr>
           <w:rFonts w:ascii="Consolas" w:eastAsia="Times New Roman" w:hAnsi="Consolas" w:cs="Times New Roman"/>
@@ -1142,6 +1150,8 @@
         </w:rPr>
         <w:t xml:space="preserve"> </w:t>
       </w:r>
+      <w:proofErr w:type="spellStart"/>
+      <w:proofErr w:type="gramStart"/>
       <w:r>
         <w:rPr>
           <w:rFonts w:ascii="Consolas" w:eastAsia="Times New Roman" w:hAnsi="Consolas" w:cs="Times New Roman"/>
@@ -1178,6 +1188,8 @@
         </w:rPr>
         <w:t>array</w:t>
       </w:r>
+      <w:proofErr w:type="spellEnd"/>
+      <w:proofErr w:type="gramEnd"/>
       <w:r>
         <w:rPr>
           <w:rFonts w:ascii="Consolas" w:eastAsia="Times New Roman" w:hAnsi="Consolas" w:cs="Times New Roman"/>
@@ -1382,6 +1394,7 @@
         </w:rPr>
         <w:t xml:space="preserve">]), </w:t>
       </w:r>
+      <w:proofErr w:type="spellStart"/>
       <w:r>
         <w:rPr>
           <w:rFonts w:ascii="Consolas" w:eastAsia="Times New Roman" w:hAnsi="Consolas" w:cs="Times New Roman"/>
@@ -1394,6 +1407,7 @@
         </w:rPr>
         <w:t>dtype</w:t>
       </w:r>
+      <w:proofErr w:type="spellEnd"/>
       <w:r>
         <w:rPr>
           <w:rFonts w:ascii="Consolas" w:eastAsia="Times New Roman" w:hAnsi="Consolas" w:cs="Times New Roman"/>
@@ -1448,7 +1462,21 @@
         <w:rPr>
           <w:lang w:val="en-GB"/>
         </w:rPr>
-        <w:t xml:space="preserve">The xPredicted array is the target value of the program and is based on </w:t>
+        <w:t xml:space="preserve">The </w:t>
+      </w:r>
+      <w:proofErr w:type="spellStart"/>
+      <w:r>
+        <w:rPr>
+          <w:lang w:val="en-GB"/>
+        </w:rPr>
+        <w:t>xPredicted</w:t>
+      </w:r>
+      <w:proofErr w:type="spellEnd"/>
+      <w:r>
+        <w:rPr>
+          <w:lang w:val="en-GB"/>
+        </w:rPr>
+        <w:t xml:space="preserve"> array is the target value of the program and is based on </w:t>
       </w:r>
       <w:r>
         <w:rPr>
@@ -1471,6 +1499,7 @@
           <w14:ligatures w14:val="none"/>
         </w:rPr>
       </w:pPr>
+      <w:proofErr w:type="spellStart"/>
       <w:r>
         <w:rPr>
           <w:rFonts w:ascii="Consolas" w:eastAsia="Times New Roman" w:hAnsi="Consolas" w:cs="Times New Roman"/>
@@ -1483,6 +1512,7 @@
         </w:rPr>
         <w:t>xPredicted</w:t>
       </w:r>
+      <w:proofErr w:type="spellEnd"/>
       <w:r>
         <w:rPr>
           <w:rFonts w:ascii="Consolas" w:eastAsia="Times New Roman" w:hAnsi="Consolas" w:cs="Times New Roman"/>
@@ -1519,6 +1549,8 @@
         </w:rPr>
         <w:t xml:space="preserve"> </w:t>
       </w:r>
+      <w:proofErr w:type="spellStart"/>
+      <w:proofErr w:type="gramStart"/>
       <w:r>
         <w:rPr>
           <w:rFonts w:ascii="Consolas" w:eastAsia="Times New Roman" w:hAnsi="Consolas" w:cs="Times New Roman"/>
@@ -1555,6 +1587,8 @@
         </w:rPr>
         <w:t>array</w:t>
       </w:r>
+      <w:proofErr w:type="spellEnd"/>
+      <w:proofErr w:type="gramEnd"/>
       <w:r>
         <w:rPr>
           <w:rFonts w:ascii="Consolas" w:eastAsia="Times New Roman" w:hAnsi="Consolas" w:cs="Times New Roman"/>
@@ -1639,6 +1673,7 @@
         </w:rPr>
         <w:t xml:space="preserve">]), </w:t>
       </w:r>
+      <w:proofErr w:type="spellStart"/>
       <w:r>
         <w:rPr>
           <w:rFonts w:ascii="Consolas" w:eastAsia="Times New Roman" w:hAnsi="Consolas" w:cs="Times New Roman"/>
@@ -1651,6 +1686,7 @@
         </w:rPr>
         <w:t>dtype</w:t>
       </w:r>
+      <w:proofErr w:type="spellEnd"/>
       <w:r>
         <w:rPr>
           <w:rFonts w:ascii="Consolas" w:eastAsia="Times New Roman" w:hAnsi="Consolas" w:cs="Times New Roman"/>
@@ -1705,7 +1741,21 @@
         <w:rPr>
           <w:lang w:val="en-GB"/>
         </w:rPr>
-        <w:t xml:space="preserve">For this program, a Neural_Network class is defined which ensures good code practice and allows for </w:t>
+        <w:t xml:space="preserve">For this program, a </w:t>
+      </w:r>
+      <w:proofErr w:type="spellStart"/>
+      <w:r>
+        <w:rPr>
+          <w:lang w:val="en-GB"/>
+        </w:rPr>
+        <w:t>Neural_Network</w:t>
+      </w:r>
+      <w:proofErr w:type="spellEnd"/>
+      <w:r>
+        <w:rPr>
+          <w:lang w:val="en-GB"/>
+        </w:rPr>
+        <w:t xml:space="preserve"> class is defined which ensures good code practice and allows for </w:t>
       </w:r>
       <w:r>
         <w:rPr>
@@ -1764,6 +1814,7 @@
         </w:rPr>
         <w:t xml:space="preserve"> </w:t>
       </w:r>
+      <w:proofErr w:type="spellStart"/>
       <w:r>
         <w:rPr>
           <w:rFonts w:ascii="Consolas" w:eastAsia="Times New Roman" w:hAnsi="Consolas" w:cs="Times New Roman"/>
@@ -1776,6 +1827,7 @@
         </w:rPr>
         <w:t>Neural_Network</w:t>
       </w:r>
+      <w:proofErr w:type="spellEnd"/>
       <w:r>
         <w:rPr>
           <w:rFonts w:ascii="Consolas" w:eastAsia="Times New Roman" w:hAnsi="Consolas" w:cs="Times New Roman"/>
@@ -1848,7 +1900,27 @@
         <w:rPr>
           <w:lang w:val="en-GB"/>
         </w:rPr>
-        <w:t>set to be 3, 1, and 4.</w:t>
+        <w:t>set to be 3, 1, and 4</w:t>
+      </w:r>
+      <w:r>
+        <w:rPr>
+          <w:lang w:val="en-GB"/>
+        </w:rPr>
+        <w:t xml:space="preserve">, where the size is the number of </w:t>
+      </w:r>
+      <w:r>
+        <w:rPr>
+          <w:i/>
+          <w:iCs/>
+          <w:lang w:val="en-GB"/>
+        </w:rPr>
+        <w:t>neurons</w:t>
+      </w:r>
+      <w:r>
+        <w:rPr>
+          <w:lang w:val="en-GB"/>
+        </w:rPr>
+        <w:t>.</w:t>
       </w:r>
     </w:p>
     <w:p>
@@ -1859,8 +1931,114 @@
       </w:pPr>
       <w:r>
         <w:rPr>
+          <w:noProof/>
+        </w:rPr>
+        <w:drawing>
+          <wp:anchor distT="0" distB="0" distL="114300" distR="114300" simplePos="0" relativeHeight="251658240" behindDoc="1" locked="0" layoutInCell="1" allowOverlap="1" wp14:anchorId="4D780258" wp14:editId="18400DF1">
+            <wp:simplePos x="0" y="0"/>
+            <wp:positionH relativeFrom="column">
+              <wp:posOffset>2946400</wp:posOffset>
+            </wp:positionH>
+            <wp:positionV relativeFrom="paragraph">
+              <wp:posOffset>29210</wp:posOffset>
+            </wp:positionV>
+            <wp:extent cx="2688162" cy="1758950"/>
+            <wp:effectExtent l="0" t="0" r="0" b="0"/>
+            <wp:wrapTight wrapText="bothSides">
+              <wp:wrapPolygon edited="0">
+                <wp:start x="0" y="0"/>
+                <wp:lineTo x="0" y="21288"/>
+                <wp:lineTo x="21432" y="21288"/>
+                <wp:lineTo x="21432" y="0"/>
+                <wp:lineTo x="0" y="0"/>
+              </wp:wrapPolygon>
+            </wp:wrapTight>
+            <wp:docPr id="1407226134" name="Picture 1"/>
+            <wp:cNvGraphicFramePr>
+              <a:graphicFrameLocks xmlns:a="http://schemas.openxmlformats.org/drawingml/2006/main" noChangeAspect="1"/>
+            </wp:cNvGraphicFramePr>
+            <a:graphic xmlns:a="http://schemas.openxmlformats.org/drawingml/2006/main">
+              <a:graphicData uri="http://schemas.openxmlformats.org/drawingml/2006/picture">
+                <pic:pic xmlns:pic="http://schemas.openxmlformats.org/drawingml/2006/picture">
+                  <pic:nvPicPr>
+                    <pic:cNvPr id="0" name="Picture 1"/>
+                    <pic:cNvPicPr>
+                      <a:picLocks noChangeAspect="1" noChangeArrowheads="1"/>
+                    </pic:cNvPicPr>
+                  </pic:nvPicPr>
+                  <pic:blipFill>
+                    <a:blip r:embed="rId4" cstate="print">
+                      <a:extLst>
+                        <a:ext uri="{28A0092B-C50C-407E-A947-70E740481C1C}">
+                          <a14:useLocalDpi xmlns:a14="http://schemas.microsoft.com/office/drawing/2010/main" val="0"/>
+                        </a:ext>
+                      </a:extLst>
+                    </a:blip>
+                    <a:srcRect/>
+                    <a:stretch>
+                      <a:fillRect/>
+                    </a:stretch>
+                  </pic:blipFill>
+                  <pic:spPr bwMode="auto">
+                    <a:xfrm>
+                      <a:off x="0" y="0"/>
+                      <a:ext cx="2688162" cy="1758950"/>
+                    </a:xfrm>
+                    <a:prstGeom prst="rect">
+                      <a:avLst/>
+                    </a:prstGeom>
+                    <a:noFill/>
+                    <a:ln>
+                      <a:noFill/>
+                    </a:ln>
+                  </pic:spPr>
+                </pic:pic>
+              </a:graphicData>
+            </a:graphic>
+          </wp:anchor>
+        </w:drawing>
+      </w:r>
+      <w:r>
+        <w:rPr>
           <w:lang w:val="en-GB"/>
         </w:rPr>
+        <w:t xml:space="preserve">In machine learning, a neuron </w:t>
+      </w:r>
+      <w:r>
+        <w:rPr>
+          <w:lang w:val="en-GB"/>
+        </w:rPr>
+        <w:t xml:space="preserve">can be thought of as a function, which allows for </w:t>
+      </w:r>
+      <w:r>
+        <w:rPr>
+          <w:lang w:val="en-GB"/>
+        </w:rPr>
+        <w:t>input values to be taken in</w:t>
+      </w:r>
+      <w:r>
+        <w:rPr>
+          <w:lang w:val="en-GB"/>
+        </w:rPr>
+        <w:t xml:space="preserve">, a </w:t>
+      </w:r>
+      <w:r>
+        <w:rPr>
+          <w:lang w:val="en-GB"/>
+        </w:rPr>
+        <w:t>calculation performed on the value, and then an output signal to be sent deeper into the network.</w:t>
+      </w:r>
+    </w:p>
+    <w:p>
+      <w:pPr>
+        <w:rPr>
+          <w:lang w:val="en-GB"/>
+        </w:rPr>
+      </w:pPr>
+      <w:r>
+        <w:rPr>
+          <w:lang w:val="en-GB"/>
+        </w:rPr>
         <w:t xml:space="preserve">What this means is that the size of </w:t>
       </w:r>
       <w:r>
@@ -1915,7 +2093,32 @@
         <w:rPr>
           <w:lang w:val="en-GB"/>
         </w:rPr>
-        <w:t>where the calculations are done. The size of the hidden layer is important as the</w:t>
+        <w:t>where the calculations are done.</w:t>
+      </w:r>
+    </w:p>
+    <w:p>
+      <w:pPr>
+        <w:rPr>
+          <w:lang w:val="en-GB"/>
+        </w:rPr>
+      </w:pPr>
+      <w:r>
+        <w:rPr>
+          <w:lang w:val="en-GB"/>
+        </w:rPr>
+        <w:t xml:space="preserve">The hidden layer is the </w:t>
+      </w:r>
+      <w:r>
+        <w:rPr>
+          <w:lang w:val="en-GB"/>
+        </w:rPr>
+        <w:t xml:space="preserve">part of the neural network that is responsible for the processing and transformation of the input data that enables it to be learnt from and outputted. </w:t>
+      </w:r>
+      <w:r>
+        <w:rPr>
+          <w:lang w:val="en-GB"/>
+        </w:rPr>
+        <w:t>The size of the hidden layer is important as the</w:t>
       </w:r>
     </w:p>
     <w:p>
@@ -1942,6 +2145,7 @@
           <w:lang w:eastAsia="en-AU"/>
           <w14:ligatures w14:val="none"/>
         </w:rPr>
+        <w:lastRenderedPageBreak/>
         <w:t>import</w:t>
       </w:r>
       <w:r>
@@ -1956,6 +2160,7 @@
         </w:rPr>
         <w:t xml:space="preserve"> </w:t>
       </w:r>
+      <w:proofErr w:type="spellStart"/>
       <w:r>
         <w:rPr>
           <w:rFonts w:ascii="Consolas" w:eastAsia="Times New Roman" w:hAnsi="Consolas" w:cs="Times New Roman"/>
@@ -1968,6 +2173,7 @@
         </w:rPr>
         <w:t>numpy</w:t>
       </w:r>
+      <w:proofErr w:type="spellEnd"/>
       <w:r>
         <w:rPr>
           <w:rFonts w:ascii="Consolas" w:eastAsia="Times New Roman" w:hAnsi="Consolas" w:cs="Times New Roman"/>
@@ -2079,6 +2285,8 @@
         </w:rPr>
         <w:t xml:space="preserve"> </w:t>
       </w:r>
+      <w:proofErr w:type="spellStart"/>
+      <w:proofErr w:type="gramStart"/>
       <w:r>
         <w:rPr>
           <w:rFonts w:ascii="Consolas" w:eastAsia="Times New Roman" w:hAnsi="Consolas" w:cs="Times New Roman"/>
@@ -2115,6 +2323,8 @@
         </w:rPr>
         <w:t>array</w:t>
       </w:r>
+      <w:proofErr w:type="spellEnd"/>
+      <w:proofErr w:type="gramEnd"/>
       <w:r>
         <w:rPr>
           <w:rFonts w:ascii="Consolas" w:eastAsia="Times New Roman" w:hAnsi="Consolas" w:cs="Times New Roman"/>
@@ -2703,6 +2913,7 @@
         </w:rPr>
         <w:t xml:space="preserve">]), </w:t>
       </w:r>
+      <w:proofErr w:type="spellStart"/>
       <w:r>
         <w:rPr>
           <w:rFonts w:ascii="Consolas" w:eastAsia="Times New Roman" w:hAnsi="Consolas" w:cs="Times New Roman"/>
@@ -2715,6 +2926,7 @@
         </w:rPr>
         <w:t>dtype</w:t>
       </w:r>
+      <w:proofErr w:type="spellEnd"/>
       <w:r>
         <w:rPr>
           <w:rFonts w:ascii="Consolas" w:eastAsia="Times New Roman" w:hAnsi="Consolas" w:cs="Times New Roman"/>
@@ -2814,6 +3026,8 @@
         </w:rPr>
         <w:t xml:space="preserve"> </w:t>
       </w:r>
+      <w:proofErr w:type="spellStart"/>
+      <w:proofErr w:type="gramStart"/>
       <w:r>
         <w:rPr>
           <w:rFonts w:ascii="Consolas" w:eastAsia="Times New Roman" w:hAnsi="Consolas" w:cs="Times New Roman"/>
@@ -2850,6 +3064,8 @@
         </w:rPr>
         <w:t>array</w:t>
       </w:r>
+      <w:proofErr w:type="spellEnd"/>
+      <w:proofErr w:type="gramEnd"/>
       <w:r>
         <w:rPr>
           <w:rFonts w:ascii="Consolas" w:eastAsia="Times New Roman" w:hAnsi="Consolas" w:cs="Times New Roman"/>
@@ -3054,6 +3270,7 @@
         </w:rPr>
         <w:t xml:space="preserve">]), </w:t>
       </w:r>
+      <w:proofErr w:type="spellStart"/>
       <w:r>
         <w:rPr>
           <w:rFonts w:ascii="Consolas" w:eastAsia="Times New Roman" w:hAnsi="Consolas" w:cs="Times New Roman"/>
@@ -3066,6 +3283,7 @@
         </w:rPr>
         <w:t>dtype</w:t>
       </w:r>
+      <w:proofErr w:type="spellEnd"/>
       <w:r>
         <w:rPr>
           <w:rFonts w:ascii="Consolas" w:eastAsia="Times New Roman" w:hAnsi="Consolas" w:cs="Times New Roman"/>
@@ -3132,6 +3350,7 @@
           <w14:ligatures w14:val="none"/>
         </w:rPr>
       </w:pPr>
+      <w:proofErr w:type="spellStart"/>
       <w:r>
         <w:rPr>
           <w:rFonts w:ascii="Consolas" w:eastAsia="Times New Roman" w:hAnsi="Consolas" w:cs="Times New Roman"/>
@@ -3144,6 +3363,7 @@
         </w:rPr>
         <w:t>xPredicted</w:t>
       </w:r>
+      <w:proofErr w:type="spellEnd"/>
       <w:r>
         <w:rPr>
           <w:rFonts w:ascii="Consolas" w:eastAsia="Times New Roman" w:hAnsi="Consolas" w:cs="Times New Roman"/>
@@ -3180,6 +3400,8 @@
         </w:rPr>
         <w:t xml:space="preserve"> </w:t>
       </w:r>
+      <w:proofErr w:type="spellStart"/>
+      <w:proofErr w:type="gramStart"/>
       <w:r>
         <w:rPr>
           <w:rFonts w:ascii="Consolas" w:eastAsia="Times New Roman" w:hAnsi="Consolas" w:cs="Times New Roman"/>
@@ -3216,6 +3438,8 @@
         </w:rPr>
         <w:t>array</w:t>
       </w:r>
+      <w:proofErr w:type="spellEnd"/>
+      <w:proofErr w:type="gramEnd"/>
       <w:r>
         <w:rPr>
           <w:rFonts w:ascii="Consolas" w:eastAsia="Times New Roman" w:hAnsi="Consolas" w:cs="Times New Roman"/>
@@ -3300,6 +3524,7 @@
         </w:rPr>
         <w:t xml:space="preserve">]), </w:t>
       </w:r>
+      <w:proofErr w:type="spellStart"/>
       <w:r>
         <w:rPr>
           <w:rFonts w:ascii="Consolas" w:eastAsia="Times New Roman" w:hAnsi="Consolas" w:cs="Times New Roman"/>
@@ -3312,6 +3537,7 @@
         </w:rPr>
         <w:t>dtype</w:t>
       </w:r>
+      <w:proofErr w:type="spellEnd"/>
       <w:r>
         <w:rPr>
           <w:rFonts w:ascii="Consolas" w:eastAsia="Times New Roman" w:hAnsi="Consolas" w:cs="Times New Roman"/>
@@ -3426,6 +3652,7 @@
         </w:rPr>
         <w:t xml:space="preserve"> </w:t>
       </w:r>
+      <w:proofErr w:type="gramStart"/>
       <w:r>
         <w:rPr>
           <w:rFonts w:ascii="Consolas" w:eastAsia="Times New Roman" w:hAnsi="Consolas" w:cs="Times New Roman"/>
@@ -3450,6 +3677,7 @@
         </w:rPr>
         <w:t>/</w:t>
       </w:r>
+      <w:proofErr w:type="spellStart"/>
       <w:r>
         <w:rPr>
           <w:rFonts w:ascii="Consolas" w:eastAsia="Times New Roman" w:hAnsi="Consolas" w:cs="Times New Roman"/>
@@ -3486,6 +3714,7 @@
         </w:rPr>
         <w:t>amax</w:t>
       </w:r>
+      <w:proofErr w:type="spellEnd"/>
       <w:r>
         <w:rPr>
           <w:rFonts w:ascii="Consolas" w:eastAsia="Times New Roman" w:hAnsi="Consolas" w:cs="Times New Roman"/>
@@ -3498,6 +3727,7 @@
         </w:rPr>
         <w:t>(</w:t>
       </w:r>
+      <w:proofErr w:type="gramEnd"/>
       <w:r>
         <w:rPr>
           <w:rFonts w:ascii="Consolas" w:eastAsia="Times New Roman" w:hAnsi="Consolas" w:cs="Times New Roman"/>
@@ -3585,6 +3815,7 @@
           <w14:ligatures w14:val="none"/>
         </w:rPr>
       </w:pPr>
+      <w:proofErr w:type="spellStart"/>
       <w:r>
         <w:rPr>
           <w:rFonts w:ascii="Consolas" w:eastAsia="Times New Roman" w:hAnsi="Consolas" w:cs="Times New Roman"/>
@@ -3597,6 +3828,7 @@
         </w:rPr>
         <w:t>xPredicted</w:t>
       </w:r>
+      <w:proofErr w:type="spellEnd"/>
       <w:r>
         <w:rPr>
           <w:rFonts w:ascii="Consolas" w:eastAsia="Times New Roman" w:hAnsi="Consolas" w:cs="Times New Roman"/>
@@ -3633,6 +3865,8 @@
         </w:rPr>
         <w:t xml:space="preserve"> </w:t>
       </w:r>
+      <w:proofErr w:type="spellStart"/>
+      <w:proofErr w:type="gramStart"/>
       <w:r>
         <w:rPr>
           <w:rFonts w:ascii="Consolas" w:eastAsia="Times New Roman" w:hAnsi="Consolas" w:cs="Times New Roman"/>
@@ -3645,6 +3879,7 @@
         </w:rPr>
         <w:t>xPredicted</w:t>
       </w:r>
+      <w:proofErr w:type="spellEnd"/>
       <w:r>
         <w:rPr>
           <w:rFonts w:ascii="Consolas" w:eastAsia="Times New Roman" w:hAnsi="Consolas" w:cs="Times New Roman"/>
@@ -3657,6 +3892,7 @@
         </w:rPr>
         <w:t>/</w:t>
       </w:r>
+      <w:proofErr w:type="spellStart"/>
       <w:r>
         <w:rPr>
           <w:rFonts w:ascii="Consolas" w:eastAsia="Times New Roman" w:hAnsi="Consolas" w:cs="Times New Roman"/>
@@ -3693,6 +3929,7 @@
         </w:rPr>
         <w:t>amax</w:t>
       </w:r>
+      <w:proofErr w:type="spellEnd"/>
       <w:r>
         <w:rPr>
           <w:rFonts w:ascii="Consolas" w:eastAsia="Times New Roman" w:hAnsi="Consolas" w:cs="Times New Roman"/>
@@ -3705,6 +3942,8 @@
         </w:rPr>
         <w:t>(</w:t>
       </w:r>
+      <w:proofErr w:type="spellStart"/>
+      <w:proofErr w:type="gramEnd"/>
       <w:r>
         <w:rPr>
           <w:rFonts w:ascii="Consolas" w:eastAsia="Times New Roman" w:hAnsi="Consolas" w:cs="Times New Roman"/>
@@ -3717,6 +3956,7 @@
         </w:rPr>
         <w:t>xPredicted</w:t>
       </w:r>
+      <w:proofErr w:type="spellEnd"/>
       <w:r>
         <w:rPr>
           <w:rFonts w:ascii="Consolas" w:eastAsia="Times New Roman" w:hAnsi="Consolas" w:cs="Times New Roman"/>
@@ -3831,6 +4071,7 @@
         </w:rPr>
         <w:t xml:space="preserve"> </w:t>
       </w:r>
+      <w:proofErr w:type="spellStart"/>
       <w:r>
         <w:rPr>
           <w:rFonts w:ascii="Consolas" w:eastAsia="Times New Roman" w:hAnsi="Consolas" w:cs="Times New Roman"/>
@@ -3843,6 +4084,7 @@
         </w:rPr>
         <w:t>Neural_Network</w:t>
       </w:r>
+      <w:proofErr w:type="spellEnd"/>
       <w:r>
         <w:rPr>
           <w:rFonts w:ascii="Consolas" w:eastAsia="Times New Roman" w:hAnsi="Consolas" w:cs="Times New Roman"/>
@@ -3940,7 +4182,33 @@
           <w:lang w:eastAsia="en-AU"/>
           <w14:ligatures w14:val="none"/>
         </w:rPr>
-        <w:t>__init__</w:t>
+        <w:t>__</w:t>
+      </w:r>
+      <w:proofErr w:type="spellStart"/>
+      <w:r>
+        <w:rPr>
+          <w:rFonts w:ascii="Consolas" w:eastAsia="Times New Roman" w:hAnsi="Consolas" w:cs="Times New Roman"/>
+          <w:color w:val="DCDCAA"/>
+          <w:kern w:val="0"/>
+          <w:sz w:val="21"/>
+          <w:szCs w:val="21"/>
+          <w:lang w:eastAsia="en-AU"/>
+          <w14:ligatures w14:val="none"/>
+        </w:rPr>
+        <w:t>init</w:t>
+      </w:r>
+      <w:proofErr w:type="spellEnd"/>
+      <w:r>
+        <w:rPr>
+          <w:rFonts w:ascii="Consolas" w:eastAsia="Times New Roman" w:hAnsi="Consolas" w:cs="Times New Roman"/>
+          <w:color w:val="DCDCAA"/>
+          <w:kern w:val="0"/>
+          <w:sz w:val="21"/>
+          <w:szCs w:val="21"/>
+          <w:lang w:eastAsia="en-AU"/>
+          <w14:ligatures w14:val="none"/>
+        </w:rPr>
+        <w:t>__</w:t>
       </w:r>
       <w:r>
         <w:rPr>
@@ -4005,6 +4273,8 @@
         </w:rPr>
         <w:t xml:space="preserve">        </w:t>
       </w:r>
+      <w:proofErr w:type="spellStart"/>
+      <w:proofErr w:type="gramStart"/>
       <w:r>
         <w:rPr>
           <w:rFonts w:ascii="Consolas" w:eastAsia="Times New Roman" w:hAnsi="Consolas" w:cs="Times New Roman"/>
@@ -4041,6 +4311,8 @@
         </w:rPr>
         <w:t>inputLayerSize</w:t>
       </w:r>
+      <w:proofErr w:type="spellEnd"/>
+      <w:proofErr w:type="gramEnd"/>
       <w:r>
         <w:rPr>
           <w:rFonts w:ascii="Consolas" w:eastAsia="Times New Roman" w:hAnsi="Consolas" w:cs="Times New Roman"/>
@@ -4114,9 +4386,10 @@
           <w:lang w:eastAsia="en-AU"/>
           <w14:ligatures w14:val="none"/>
         </w:rPr>
-        <w:lastRenderedPageBreak/>
         <w:t xml:space="preserve">        </w:t>
       </w:r>
+      <w:proofErr w:type="spellStart"/>
+      <w:proofErr w:type="gramStart"/>
       <w:r>
         <w:rPr>
           <w:rFonts w:ascii="Consolas" w:eastAsia="Times New Roman" w:hAnsi="Consolas" w:cs="Times New Roman"/>
@@ -4153,6 +4426,8 @@
         </w:rPr>
         <w:t>outputLayerSize</w:t>
       </w:r>
+      <w:proofErr w:type="spellEnd"/>
+      <w:proofErr w:type="gramEnd"/>
       <w:r>
         <w:rPr>
           <w:rFonts w:ascii="Consolas" w:eastAsia="Times New Roman" w:hAnsi="Consolas" w:cs="Times New Roman"/>
@@ -4228,6 +4503,8 @@
         </w:rPr>
         <w:t xml:space="preserve">        </w:t>
       </w:r>
+      <w:proofErr w:type="spellStart"/>
+      <w:proofErr w:type="gramStart"/>
       <w:r>
         <w:rPr>
           <w:rFonts w:ascii="Consolas" w:eastAsia="Times New Roman" w:hAnsi="Consolas" w:cs="Times New Roman"/>
@@ -4264,6 +4541,8 @@
         </w:rPr>
         <w:t>hiddenLayerSize</w:t>
       </w:r>
+      <w:proofErr w:type="spellEnd"/>
+      <w:proofErr w:type="gramEnd"/>
       <w:r>
         <w:rPr>
           <w:rFonts w:ascii="Consolas" w:eastAsia="Times New Roman" w:hAnsi="Consolas" w:cs="Times New Roman"/>
@@ -4366,6 +4645,7 @@
         </w:rPr>
         <w:t xml:space="preserve">        </w:t>
       </w:r>
+      <w:proofErr w:type="gramStart"/>
       <w:r>
         <w:rPr>
           <w:rFonts w:ascii="Consolas" w:eastAsia="Times New Roman" w:hAnsi="Consolas" w:cs="Times New Roman"/>
@@ -4400,7 +4680,20 @@
           <w:lang w:eastAsia="en-AU"/>
           <w14:ligatures w14:val="none"/>
         </w:rPr>
-        <w:t>W1</w:t>
+        <w:t>W</w:t>
+      </w:r>
+      <w:proofErr w:type="gramEnd"/>
+      <w:r>
+        <w:rPr>
+          <w:rFonts w:ascii="Consolas" w:eastAsia="Times New Roman" w:hAnsi="Consolas" w:cs="Times New Roman"/>
+          <w:color w:val="9CDCFE"/>
+          <w:kern w:val="0"/>
+          <w:sz w:val="21"/>
+          <w:szCs w:val="21"/>
+          <w:lang w:eastAsia="en-AU"/>
+          <w14:ligatures w14:val="none"/>
+        </w:rPr>
+        <w:t>1</w:t>
       </w:r>
       <w:r>
         <w:rPr>
@@ -4438,6 +4731,7 @@
         </w:rPr>
         <w:t xml:space="preserve"> </w:t>
       </w:r>
+      <w:proofErr w:type="spellStart"/>
       <w:r>
         <w:rPr>
           <w:rFonts w:ascii="Consolas" w:eastAsia="Times New Roman" w:hAnsi="Consolas" w:cs="Times New Roman"/>
@@ -4498,6 +4792,7 @@
         </w:rPr>
         <w:t>randn</w:t>
       </w:r>
+      <w:proofErr w:type="spellEnd"/>
       <w:r>
         <w:rPr>
           <w:rFonts w:ascii="Consolas" w:eastAsia="Times New Roman" w:hAnsi="Consolas" w:cs="Times New Roman"/>
@@ -4510,6 +4805,7 @@
         </w:rPr>
         <w:t>(</w:t>
       </w:r>
+      <w:proofErr w:type="spellStart"/>
       <w:r>
         <w:rPr>
           <w:rFonts w:ascii="Consolas" w:eastAsia="Times New Roman" w:hAnsi="Consolas" w:cs="Times New Roman"/>
@@ -4546,6 +4842,7 @@
         </w:rPr>
         <w:t>inputLayerSize</w:t>
       </w:r>
+      <w:proofErr w:type="spellEnd"/>
       <w:r>
         <w:rPr>
           <w:rFonts w:ascii="Consolas" w:eastAsia="Times New Roman" w:hAnsi="Consolas" w:cs="Times New Roman"/>
@@ -4558,6 +4855,7 @@
         </w:rPr>
         <w:t xml:space="preserve">, </w:t>
       </w:r>
+      <w:proofErr w:type="spellStart"/>
       <w:r>
         <w:rPr>
           <w:rFonts w:ascii="Consolas" w:eastAsia="Times New Roman" w:hAnsi="Consolas" w:cs="Times New Roman"/>
@@ -4594,6 +4892,7 @@
         </w:rPr>
         <w:t>hiddenLayerSize</w:t>
       </w:r>
+      <w:proofErr w:type="spellEnd"/>
       <w:r>
         <w:rPr>
           <w:rFonts w:ascii="Consolas" w:eastAsia="Times New Roman" w:hAnsi="Consolas" w:cs="Times New Roman"/>
@@ -4633,6 +4932,7 @@
         </w:rPr>
         <w:t xml:space="preserve">        </w:t>
       </w:r>
+      <w:proofErr w:type="gramStart"/>
       <w:r>
         <w:rPr>
           <w:rFonts w:ascii="Consolas" w:eastAsia="Times New Roman" w:hAnsi="Consolas" w:cs="Times New Roman"/>
@@ -4667,7 +4967,20 @@
           <w:lang w:eastAsia="en-AU"/>
           <w14:ligatures w14:val="none"/>
         </w:rPr>
-        <w:t>W2</w:t>
+        <w:t>W</w:t>
+      </w:r>
+      <w:proofErr w:type="gramEnd"/>
+      <w:r>
+        <w:rPr>
+          <w:rFonts w:ascii="Consolas" w:eastAsia="Times New Roman" w:hAnsi="Consolas" w:cs="Times New Roman"/>
+          <w:color w:val="9CDCFE"/>
+          <w:kern w:val="0"/>
+          <w:sz w:val="21"/>
+          <w:szCs w:val="21"/>
+          <w:lang w:eastAsia="en-AU"/>
+          <w14:ligatures w14:val="none"/>
+        </w:rPr>
+        <w:t>2</w:t>
       </w:r>
       <w:r>
         <w:rPr>
@@ -4705,6 +5018,7 @@
         </w:rPr>
         <w:t xml:space="preserve"> </w:t>
       </w:r>
+      <w:proofErr w:type="spellStart"/>
       <w:r>
         <w:rPr>
           <w:rFonts w:ascii="Consolas" w:eastAsia="Times New Roman" w:hAnsi="Consolas" w:cs="Times New Roman"/>
@@ -4765,6 +5079,7 @@
         </w:rPr>
         <w:t>randn</w:t>
       </w:r>
+      <w:proofErr w:type="spellEnd"/>
       <w:r>
         <w:rPr>
           <w:rFonts w:ascii="Consolas" w:eastAsia="Times New Roman" w:hAnsi="Consolas" w:cs="Times New Roman"/>
@@ -4777,6 +5092,7 @@
         </w:rPr>
         <w:t>(</w:t>
       </w:r>
+      <w:proofErr w:type="spellStart"/>
       <w:r>
         <w:rPr>
           <w:rFonts w:ascii="Consolas" w:eastAsia="Times New Roman" w:hAnsi="Consolas" w:cs="Times New Roman"/>
@@ -4813,6 +5129,7 @@
         </w:rPr>
         <w:t>hiddenLayerSize</w:t>
       </w:r>
+      <w:proofErr w:type="spellEnd"/>
       <w:r>
         <w:rPr>
           <w:rFonts w:ascii="Consolas" w:eastAsia="Times New Roman" w:hAnsi="Consolas" w:cs="Times New Roman"/>
@@ -4825,6 +5142,7 @@
         </w:rPr>
         <w:t xml:space="preserve">, </w:t>
       </w:r>
+      <w:proofErr w:type="spellStart"/>
       <w:r>
         <w:rPr>
           <w:rFonts w:ascii="Consolas" w:eastAsia="Times New Roman" w:hAnsi="Consolas" w:cs="Times New Roman"/>
@@ -4861,6 +5179,7 @@
         </w:rPr>
         <w:t>outputLayerSize</w:t>
       </w:r>
+      <w:proofErr w:type="spellEnd"/>
       <w:r>
         <w:rPr>
           <w:rFonts w:ascii="Consolas" w:eastAsia="Times New Roman" w:hAnsi="Consolas" w:cs="Times New Roman"/>
@@ -4915,6 +5234,8 @@
         </w:rPr>
         <w:t xml:space="preserve">        </w:t>
       </w:r>
+      <w:proofErr w:type="spellStart"/>
+      <w:proofErr w:type="gramStart"/>
       <w:r>
         <w:rPr>
           <w:rFonts w:ascii="Consolas" w:eastAsia="Times New Roman" w:hAnsi="Consolas" w:cs="Times New Roman"/>
@@ -4951,6 +5272,8 @@
         </w:rPr>
         <w:t>lossFile</w:t>
       </w:r>
+      <w:proofErr w:type="spellEnd"/>
+      <w:proofErr w:type="gramEnd"/>
       <w:r>
         <w:rPr>
           <w:rFonts w:ascii="Consolas" w:eastAsia="Times New Roman" w:hAnsi="Consolas" w:cs="Times New Roman"/>
@@ -5152,6 +5475,8 @@
         </w:rPr>
         <w:t xml:space="preserve"> </w:t>
       </w:r>
+      <w:proofErr w:type="spellStart"/>
+      <w:proofErr w:type="gramStart"/>
       <w:r>
         <w:rPr>
           <w:rFonts w:ascii="Consolas" w:eastAsia="Times New Roman" w:hAnsi="Consolas" w:cs="Times New Roman"/>
@@ -5164,6 +5489,7 @@
         </w:rPr>
         <w:t>feedForward</w:t>
       </w:r>
+      <w:proofErr w:type="spellEnd"/>
       <w:r>
         <w:rPr>
           <w:rFonts w:ascii="Consolas" w:eastAsia="Times New Roman" w:hAnsi="Consolas" w:cs="Times New Roman"/>
@@ -5176,6 +5502,7 @@
         </w:rPr>
         <w:t>(</w:t>
       </w:r>
+      <w:proofErr w:type="gramEnd"/>
       <w:r>
         <w:rPr>
           <w:rFonts w:ascii="Consolas" w:eastAsia="Times New Roman" w:hAnsi="Consolas" w:cs="Times New Roman"/>
@@ -5251,6 +5578,8 @@
         </w:rPr>
         <w:t xml:space="preserve">        </w:t>
       </w:r>
+      <w:proofErr w:type="spellStart"/>
+      <w:proofErr w:type="gramStart"/>
       <w:r>
         <w:rPr>
           <w:rFonts w:ascii="Consolas" w:eastAsia="Times New Roman" w:hAnsi="Consolas" w:cs="Times New Roman"/>
@@ -5287,6 +5616,8 @@
         </w:rPr>
         <w:t>z</w:t>
       </w:r>
+      <w:proofErr w:type="spellEnd"/>
+      <w:proofErr w:type="gramEnd"/>
       <w:r>
         <w:rPr>
           <w:rFonts w:ascii="Consolas" w:eastAsia="Times New Roman" w:hAnsi="Consolas" w:cs="Times New Roman"/>
@@ -5470,6 +5801,7 @@
         </w:rPr>
         <w:t xml:space="preserve">        </w:t>
       </w:r>
+      <w:proofErr w:type="gramStart"/>
       <w:r>
         <w:rPr>
           <w:rFonts w:ascii="Consolas" w:eastAsia="Times New Roman" w:hAnsi="Consolas" w:cs="Times New Roman"/>
@@ -5504,7 +5836,20 @@
           <w:lang w:eastAsia="en-AU"/>
           <w14:ligatures w14:val="none"/>
         </w:rPr>
-        <w:t>z2</w:t>
+        <w:t>z</w:t>
+      </w:r>
+      <w:proofErr w:type="gramEnd"/>
+      <w:r>
+        <w:rPr>
+          <w:rFonts w:ascii="Consolas" w:eastAsia="Times New Roman" w:hAnsi="Consolas" w:cs="Times New Roman"/>
+          <w:color w:val="9CDCFE"/>
+          <w:kern w:val="0"/>
+          <w:sz w:val="21"/>
+          <w:szCs w:val="21"/>
+          <w:lang w:eastAsia="en-AU"/>
+          <w14:ligatures w14:val="none"/>
+        </w:rPr>
+        <w:t>2</w:t>
       </w:r>
       <w:r>
         <w:rPr>
@@ -5542,6 +5887,7 @@
         </w:rPr>
         <w:t xml:space="preserve"> </w:t>
       </w:r>
+      <w:proofErr w:type="spellStart"/>
       <w:r>
         <w:rPr>
           <w:rFonts w:ascii="Consolas" w:eastAsia="Times New Roman" w:hAnsi="Consolas" w:cs="Times New Roman"/>
@@ -5578,6 +5924,7 @@
         </w:rPr>
         <w:t>activationSigmoid</w:t>
       </w:r>
+      <w:proofErr w:type="spellEnd"/>
       <w:r>
         <w:rPr>
           <w:rFonts w:ascii="Consolas" w:eastAsia="Times New Roman" w:hAnsi="Consolas" w:cs="Times New Roman"/>
@@ -5590,6 +5937,7 @@
         </w:rPr>
         <w:t>(</w:t>
       </w:r>
+      <w:proofErr w:type="spellStart"/>
       <w:r>
         <w:rPr>
           <w:rFonts w:ascii="Consolas" w:eastAsia="Times New Roman" w:hAnsi="Consolas" w:cs="Times New Roman"/>
@@ -5626,6 +5974,7 @@
         </w:rPr>
         <w:t>z</w:t>
       </w:r>
+      <w:proofErr w:type="spellEnd"/>
       <w:r>
         <w:rPr>
           <w:rFonts w:ascii="Consolas" w:eastAsia="Times New Roman" w:hAnsi="Consolas" w:cs="Times New Roman"/>
@@ -5665,6 +6014,7 @@
         </w:rPr>
         <w:t xml:space="preserve">        </w:t>
       </w:r>
+      <w:proofErr w:type="gramStart"/>
       <w:r>
         <w:rPr>
           <w:rFonts w:ascii="Consolas" w:eastAsia="Times New Roman" w:hAnsi="Consolas" w:cs="Times New Roman"/>
@@ -5699,7 +6049,20 @@
           <w:lang w:eastAsia="en-AU"/>
           <w14:ligatures w14:val="none"/>
         </w:rPr>
-        <w:t>z3</w:t>
+        <w:t>z</w:t>
+      </w:r>
+      <w:proofErr w:type="gramEnd"/>
+      <w:r>
+        <w:rPr>
+          <w:rFonts w:ascii="Consolas" w:eastAsia="Times New Roman" w:hAnsi="Consolas" w:cs="Times New Roman"/>
+          <w:color w:val="9CDCFE"/>
+          <w:kern w:val="0"/>
+          <w:sz w:val="21"/>
+          <w:szCs w:val="21"/>
+          <w:lang w:eastAsia="en-AU"/>
+          <w14:ligatures w14:val="none"/>
+        </w:rPr>
+        <w:t>3</w:t>
       </w:r>
       <w:r>
         <w:rPr>
@@ -5956,6 +6319,8 @@
         </w:rPr>
         <w:t xml:space="preserve"> </w:t>
       </w:r>
+      <w:proofErr w:type="spellStart"/>
+      <w:proofErr w:type="gramStart"/>
       <w:r>
         <w:rPr>
           <w:rFonts w:ascii="Consolas" w:eastAsia="Times New Roman" w:hAnsi="Consolas" w:cs="Times New Roman"/>
@@ -5992,6 +6357,8 @@
         </w:rPr>
         <w:t>activationSigmoid</w:t>
       </w:r>
+      <w:proofErr w:type="spellEnd"/>
+      <w:proofErr w:type="gramEnd"/>
       <w:r>
         <w:rPr>
           <w:rFonts w:ascii="Consolas" w:eastAsia="Times New Roman" w:hAnsi="Consolas" w:cs="Times New Roman"/>
@@ -6181,6 +6548,8 @@
         </w:rPr>
         <w:t xml:space="preserve"> </w:t>
       </w:r>
+      <w:proofErr w:type="spellStart"/>
+      <w:proofErr w:type="gramStart"/>
       <w:r>
         <w:rPr>
           <w:rFonts w:ascii="Consolas" w:eastAsia="Times New Roman" w:hAnsi="Consolas" w:cs="Times New Roman"/>
@@ -6193,6 +6562,7 @@
         </w:rPr>
         <w:t>backwardPropagate</w:t>
       </w:r>
+      <w:proofErr w:type="spellEnd"/>
       <w:r>
         <w:rPr>
           <w:rFonts w:ascii="Consolas" w:eastAsia="Times New Roman" w:hAnsi="Consolas" w:cs="Times New Roman"/>
@@ -6205,6 +6575,7 @@
         </w:rPr>
         <w:t>(</w:t>
       </w:r>
+      <w:proofErr w:type="gramEnd"/>
       <w:r>
         <w:rPr>
           <w:rFonts w:ascii="Consolas" w:eastAsia="Times New Roman" w:hAnsi="Consolas" w:cs="Times New Roman"/>
@@ -6328,6 +6699,8 @@
         </w:rPr>
         <w:t xml:space="preserve">        </w:t>
       </w:r>
+      <w:proofErr w:type="spellStart"/>
+      <w:proofErr w:type="gramStart"/>
       <w:r>
         <w:rPr>
           <w:rFonts w:ascii="Consolas" w:eastAsia="Times New Roman" w:hAnsi="Consolas" w:cs="Times New Roman"/>
@@ -6362,8 +6735,22 @@
           <w:lang w:eastAsia="en-AU"/>
           <w14:ligatures w14:val="none"/>
         </w:rPr>
-        <w:t>o_error</w:t>
-      </w:r>
+        <w:t>o</w:t>
+      </w:r>
+      <w:proofErr w:type="gramEnd"/>
+      <w:r>
+        <w:rPr>
+          <w:rFonts w:ascii="Consolas" w:eastAsia="Times New Roman" w:hAnsi="Consolas" w:cs="Times New Roman"/>
+          <w:color w:val="9CDCFE"/>
+          <w:kern w:val="0"/>
+          <w:sz w:val="21"/>
+          <w:szCs w:val="21"/>
+          <w:lang w:eastAsia="en-AU"/>
+          <w14:ligatures w14:val="none"/>
+        </w:rPr>
+        <w:t>_error</w:t>
+      </w:r>
+      <w:proofErr w:type="spellEnd"/>
       <w:r>
         <w:rPr>
           <w:rFonts w:ascii="Consolas" w:eastAsia="Times New Roman" w:hAnsi="Consolas" w:cs="Times New Roman"/>
@@ -6487,6 +6874,8 @@
         </w:rPr>
         <w:t xml:space="preserve">        </w:t>
       </w:r>
+      <w:proofErr w:type="spellStart"/>
+      <w:proofErr w:type="gramStart"/>
       <w:r>
         <w:rPr>
           <w:rFonts w:ascii="Consolas" w:eastAsia="Times New Roman" w:hAnsi="Consolas" w:cs="Times New Roman"/>
@@ -6521,8 +6910,22 @@
           <w:lang w:eastAsia="en-AU"/>
           <w14:ligatures w14:val="none"/>
         </w:rPr>
-        <w:t>o_delta</w:t>
-      </w:r>
+        <w:t>o</w:t>
+      </w:r>
+      <w:proofErr w:type="gramEnd"/>
+      <w:r>
+        <w:rPr>
+          <w:rFonts w:ascii="Consolas" w:eastAsia="Times New Roman" w:hAnsi="Consolas" w:cs="Times New Roman"/>
+          <w:color w:val="9CDCFE"/>
+          <w:kern w:val="0"/>
+          <w:sz w:val="21"/>
+          <w:szCs w:val="21"/>
+          <w:lang w:eastAsia="en-AU"/>
+          <w14:ligatures w14:val="none"/>
+        </w:rPr>
+        <w:t>_delta</w:t>
+      </w:r>
+      <w:proofErr w:type="spellEnd"/>
       <w:r>
         <w:rPr>
           <w:rFonts w:ascii="Consolas" w:eastAsia="Times New Roman" w:hAnsi="Consolas" w:cs="Times New Roman"/>
@@ -6559,6 +6962,7 @@
         </w:rPr>
         <w:t xml:space="preserve"> </w:t>
       </w:r>
+      <w:proofErr w:type="spellStart"/>
       <w:r>
         <w:rPr>
           <w:rFonts w:ascii="Consolas" w:eastAsia="Times New Roman" w:hAnsi="Consolas" w:cs="Times New Roman"/>
@@ -6595,6 +6999,7 @@
         </w:rPr>
         <w:t>o_error</w:t>
       </w:r>
+      <w:proofErr w:type="spellEnd"/>
       <w:r>
         <w:rPr>
           <w:rFonts w:ascii="Consolas" w:eastAsia="Times New Roman" w:hAnsi="Consolas" w:cs="Times New Roman"/>
@@ -6631,6 +7036,7 @@
         </w:rPr>
         <w:t xml:space="preserve"> </w:t>
       </w:r>
+      <w:proofErr w:type="spellStart"/>
       <w:r>
         <w:rPr>
           <w:rFonts w:ascii="Consolas" w:eastAsia="Times New Roman" w:hAnsi="Consolas" w:cs="Times New Roman"/>
@@ -6667,6 +7073,7 @@
         </w:rPr>
         <w:t>activationSigmoidPrime</w:t>
       </w:r>
+      <w:proofErr w:type="spellEnd"/>
       <w:r>
         <w:rPr>
           <w:rFonts w:ascii="Consolas" w:eastAsia="Times New Roman" w:hAnsi="Consolas" w:cs="Times New Roman"/>
@@ -6730,6 +7137,7 @@
         </w:rPr>
         <w:t xml:space="preserve">        </w:t>
       </w:r>
+      <w:proofErr w:type="gramStart"/>
       <w:r>
         <w:rPr>
           <w:rFonts w:ascii="Consolas" w:eastAsia="Times New Roman" w:hAnsi="Consolas" w:cs="Times New Roman"/>
@@ -6764,7 +7172,20 @@
           <w:lang w:eastAsia="en-AU"/>
           <w14:ligatures w14:val="none"/>
         </w:rPr>
-        <w:t>z2_error</w:t>
+        <w:t>z</w:t>
+      </w:r>
+      <w:proofErr w:type="gramEnd"/>
+      <w:r>
+        <w:rPr>
+          <w:rFonts w:ascii="Consolas" w:eastAsia="Times New Roman" w:hAnsi="Consolas" w:cs="Times New Roman"/>
+          <w:color w:val="9CDCFE"/>
+          <w:kern w:val="0"/>
+          <w:sz w:val="21"/>
+          <w:szCs w:val="21"/>
+          <w:lang w:eastAsia="en-AU"/>
+          <w14:ligatures w14:val="none"/>
+        </w:rPr>
+        <w:t>2_error</w:t>
       </w:r>
       <w:r>
         <w:rPr>
@@ -6949,6 +7370,7 @@
         </w:rPr>
         <w:t xml:space="preserve">        </w:t>
       </w:r>
+      <w:proofErr w:type="gramStart"/>
       <w:r>
         <w:rPr>
           <w:rFonts w:ascii="Consolas" w:eastAsia="Times New Roman" w:hAnsi="Consolas" w:cs="Times New Roman"/>
@@ -6983,7 +7405,20 @@
           <w:lang w:eastAsia="en-AU"/>
           <w14:ligatures w14:val="none"/>
         </w:rPr>
-        <w:t>z2_delta</w:t>
+        <w:t>z</w:t>
+      </w:r>
+      <w:proofErr w:type="gramEnd"/>
+      <w:r>
+        <w:rPr>
+          <w:rFonts w:ascii="Consolas" w:eastAsia="Times New Roman" w:hAnsi="Consolas" w:cs="Times New Roman"/>
+          <w:color w:val="9CDCFE"/>
+          <w:kern w:val="0"/>
+          <w:sz w:val="21"/>
+          <w:szCs w:val="21"/>
+          <w:lang w:eastAsia="en-AU"/>
+          <w14:ligatures w14:val="none"/>
+        </w:rPr>
+        <w:t>2_delta</w:t>
       </w:r>
       <w:r>
         <w:rPr>
@@ -7093,6 +7528,7 @@
         </w:rPr>
         <w:t xml:space="preserve"> </w:t>
       </w:r>
+      <w:proofErr w:type="spellStart"/>
       <w:r>
         <w:rPr>
           <w:rFonts w:ascii="Consolas" w:eastAsia="Times New Roman" w:hAnsi="Consolas" w:cs="Times New Roman"/>
@@ -7129,6 +7565,7 @@
         </w:rPr>
         <w:t>activationSigmoidPrime</w:t>
       </w:r>
+      <w:proofErr w:type="spellEnd"/>
       <w:r>
         <w:rPr>
           <w:rFonts w:ascii="Consolas" w:eastAsia="Times New Roman" w:hAnsi="Consolas" w:cs="Times New Roman"/>
@@ -7216,6 +7653,7 @@
         </w:rPr>
         <w:t xml:space="preserve">        </w:t>
       </w:r>
+      <w:proofErr w:type="gramStart"/>
       <w:r>
         <w:rPr>
           <w:rFonts w:ascii="Consolas" w:eastAsia="Times New Roman" w:hAnsi="Consolas" w:cs="Times New Roman"/>
@@ -7250,7 +7688,20 @@
           <w:lang w:eastAsia="en-AU"/>
           <w14:ligatures w14:val="none"/>
         </w:rPr>
-        <w:t>W1</w:t>
+        <w:t>W</w:t>
+      </w:r>
+      <w:proofErr w:type="gramEnd"/>
+      <w:r>
+        <w:rPr>
+          <w:rFonts w:ascii="Consolas" w:eastAsia="Times New Roman" w:hAnsi="Consolas" w:cs="Times New Roman"/>
+          <w:color w:val="9CDCFE"/>
+          <w:kern w:val="0"/>
+          <w:sz w:val="21"/>
+          <w:szCs w:val="21"/>
+          <w:lang w:eastAsia="en-AU"/>
+          <w14:ligatures w14:val="none"/>
+        </w:rPr>
+        <w:t>1</w:t>
       </w:r>
       <w:r>
         <w:rPr>
@@ -7387,6 +7838,7 @@
         </w:rPr>
         <w:t xml:space="preserve">        </w:t>
       </w:r>
+      <w:proofErr w:type="gramStart"/>
       <w:r>
         <w:rPr>
           <w:rFonts w:ascii="Consolas" w:eastAsia="Times New Roman" w:hAnsi="Consolas" w:cs="Times New Roman"/>
@@ -7421,7 +7873,20 @@
           <w:lang w:eastAsia="en-AU"/>
           <w14:ligatures w14:val="none"/>
         </w:rPr>
-        <w:t>W2</w:t>
+        <w:t>W</w:t>
+      </w:r>
+      <w:proofErr w:type="gramEnd"/>
+      <w:r>
+        <w:rPr>
+          <w:rFonts w:ascii="Consolas" w:eastAsia="Times New Roman" w:hAnsi="Consolas" w:cs="Times New Roman"/>
+          <w:color w:val="9CDCFE"/>
+          <w:kern w:val="0"/>
+          <w:sz w:val="21"/>
+          <w:szCs w:val="21"/>
+          <w:lang w:eastAsia="en-AU"/>
+          <w14:ligatures w14:val="none"/>
+        </w:rPr>
+        <w:t>2</w:t>
       </w:r>
       <w:r>
         <w:rPr>
@@ -7507,6 +7972,7 @@
         </w:rPr>
         <w:t>.T.dot(</w:t>
       </w:r>
+      <w:proofErr w:type="spellStart"/>
       <w:r>
         <w:rPr>
           <w:rFonts w:ascii="Consolas" w:eastAsia="Times New Roman" w:hAnsi="Consolas" w:cs="Times New Roman"/>
@@ -7543,6 +8009,7 @@
         </w:rPr>
         <w:t>o_delta</w:t>
       </w:r>
+      <w:proofErr w:type="spellEnd"/>
       <w:r>
         <w:rPr>
           <w:rFonts w:ascii="Consolas" w:eastAsia="Times New Roman" w:hAnsi="Consolas" w:cs="Times New Roman"/>
@@ -7633,6 +8100,8 @@
         </w:rPr>
         <w:t xml:space="preserve"> </w:t>
       </w:r>
+      <w:proofErr w:type="spellStart"/>
+      <w:proofErr w:type="gramStart"/>
       <w:r>
         <w:rPr>
           <w:rFonts w:ascii="Consolas" w:eastAsia="Times New Roman" w:hAnsi="Consolas" w:cs="Times New Roman"/>
@@ -7645,6 +8114,7 @@
         </w:rPr>
         <w:t>trainNetwork</w:t>
       </w:r>
+      <w:proofErr w:type="spellEnd"/>
       <w:r>
         <w:rPr>
           <w:rFonts w:ascii="Consolas" w:eastAsia="Times New Roman" w:hAnsi="Consolas" w:cs="Times New Roman"/>
@@ -7657,6 +8127,7 @@
         </w:rPr>
         <w:t>(</w:t>
       </w:r>
+      <w:proofErr w:type="gramEnd"/>
       <w:r>
         <w:rPr>
           <w:rFonts w:ascii="Consolas" w:eastAsia="Times New Roman" w:hAnsi="Consolas" w:cs="Times New Roman"/>
@@ -7804,6 +8275,8 @@
         </w:rPr>
         <w:t xml:space="preserve"> </w:t>
       </w:r>
+      <w:proofErr w:type="spellStart"/>
+      <w:proofErr w:type="gramStart"/>
       <w:r>
         <w:rPr>
           <w:rFonts w:ascii="Consolas" w:eastAsia="Times New Roman" w:hAnsi="Consolas" w:cs="Times New Roman"/>
@@ -7840,6 +8313,8 @@
         </w:rPr>
         <w:t>feedForward</w:t>
       </w:r>
+      <w:proofErr w:type="spellEnd"/>
+      <w:proofErr w:type="gramEnd"/>
       <w:r>
         <w:rPr>
           <w:rFonts w:ascii="Consolas" w:eastAsia="Times New Roman" w:hAnsi="Consolas" w:cs="Times New Roman"/>
@@ -7903,6 +8378,8 @@
         </w:rPr>
         <w:t xml:space="preserve">        </w:t>
       </w:r>
+      <w:proofErr w:type="spellStart"/>
+      <w:proofErr w:type="gramStart"/>
       <w:r>
         <w:rPr>
           <w:rFonts w:ascii="Consolas" w:eastAsia="Times New Roman" w:hAnsi="Consolas" w:cs="Times New Roman"/>
@@ -7939,6 +8416,8 @@
         </w:rPr>
         <w:t>backwardPropagate</w:t>
       </w:r>
+      <w:proofErr w:type="spellEnd"/>
+      <w:proofErr w:type="gramEnd"/>
       <w:r>
         <w:rPr>
           <w:rFonts w:ascii="Consolas" w:eastAsia="Times New Roman" w:hAnsi="Consolas" w:cs="Times New Roman"/>
@@ -8089,6 +8568,8 @@
         </w:rPr>
         <w:t xml:space="preserve"> </w:t>
       </w:r>
+      <w:proofErr w:type="spellStart"/>
+      <w:proofErr w:type="gramStart"/>
       <w:r>
         <w:rPr>
           <w:rFonts w:ascii="Consolas" w:eastAsia="Times New Roman" w:hAnsi="Consolas" w:cs="Times New Roman"/>
@@ -8101,6 +8582,7 @@
         </w:rPr>
         <w:t>activationSigmoid</w:t>
       </w:r>
+      <w:proofErr w:type="spellEnd"/>
       <w:r>
         <w:rPr>
           <w:rFonts w:ascii="Consolas" w:eastAsia="Times New Roman" w:hAnsi="Consolas" w:cs="Times New Roman"/>
@@ -8113,6 +8595,7 @@
         </w:rPr>
         <w:t>(</w:t>
       </w:r>
+      <w:proofErr w:type="gramEnd"/>
       <w:r>
         <w:rPr>
           <w:rFonts w:ascii="Consolas" w:eastAsia="Times New Roman" w:hAnsi="Consolas" w:cs="Times New Roman"/>
@@ -8434,6 +8917,8 @@
         </w:rPr>
         <w:t xml:space="preserve"> </w:t>
       </w:r>
+      <w:proofErr w:type="spellStart"/>
+      <w:proofErr w:type="gramStart"/>
       <w:r>
         <w:rPr>
           <w:rFonts w:ascii="Consolas" w:eastAsia="Times New Roman" w:hAnsi="Consolas" w:cs="Times New Roman"/>
@@ -8446,6 +8931,7 @@
         </w:rPr>
         <w:t>activationSigmoidPrime</w:t>
       </w:r>
+      <w:proofErr w:type="spellEnd"/>
       <w:r>
         <w:rPr>
           <w:rFonts w:ascii="Consolas" w:eastAsia="Times New Roman" w:hAnsi="Consolas" w:cs="Times New Roman"/>
@@ -8458,6 +8944,7 @@
         </w:rPr>
         <w:t>(</w:t>
       </w:r>
+      <w:proofErr w:type="gramEnd"/>
       <w:r>
         <w:rPr>
           <w:rFonts w:ascii="Consolas" w:eastAsia="Times New Roman" w:hAnsi="Consolas" w:cs="Times New Roman"/>
@@ -8755,6 +9242,8 @@
         </w:rPr>
         <w:t xml:space="preserve"> </w:t>
       </w:r>
+      <w:proofErr w:type="spellStart"/>
+      <w:proofErr w:type="gramStart"/>
       <w:r>
         <w:rPr>
           <w:rFonts w:ascii="Consolas" w:eastAsia="Times New Roman" w:hAnsi="Consolas" w:cs="Times New Roman"/>
@@ -8767,6 +9256,7 @@
         </w:rPr>
         <w:t>saveSumSquaredLossList</w:t>
       </w:r>
+      <w:proofErr w:type="spellEnd"/>
       <w:r>
         <w:rPr>
           <w:rFonts w:ascii="Consolas" w:eastAsia="Times New Roman" w:hAnsi="Consolas" w:cs="Times New Roman"/>
@@ -8779,6 +9269,7 @@
         </w:rPr>
         <w:t>(</w:t>
       </w:r>
+      <w:proofErr w:type="gramEnd"/>
       <w:r>
         <w:rPr>
           <w:rFonts w:ascii="Consolas" w:eastAsia="Times New Roman" w:hAnsi="Consolas" w:cs="Times New Roman"/>
@@ -8803,6 +9294,7 @@
         </w:rPr>
         <w:t xml:space="preserve">, </w:t>
       </w:r>
+      <w:proofErr w:type="spellStart"/>
       <w:r>
         <w:rPr>
           <w:rFonts w:ascii="Consolas" w:eastAsia="Times New Roman" w:hAnsi="Consolas" w:cs="Times New Roman"/>
@@ -8815,6 +9307,7 @@
         </w:rPr>
         <w:t>i</w:t>
       </w:r>
+      <w:proofErr w:type="spellEnd"/>
       <w:r>
         <w:rPr>
           <w:rFonts w:ascii="Consolas" w:eastAsia="Times New Roman" w:hAnsi="Consolas" w:cs="Times New Roman"/>
@@ -8876,8 +9369,11 @@
           <w:lang w:eastAsia="en-AU"/>
           <w14:ligatures w14:val="none"/>
         </w:rPr>
+        <w:lastRenderedPageBreak/>
         <w:t xml:space="preserve">        </w:t>
       </w:r>
+      <w:proofErr w:type="spellStart"/>
+      <w:proofErr w:type="gramStart"/>
       <w:r>
         <w:rPr>
           <w:rFonts w:ascii="Consolas" w:eastAsia="Times New Roman" w:hAnsi="Consolas" w:cs="Times New Roman"/>
@@ -8938,6 +9434,8 @@
         </w:rPr>
         <w:t>write</w:t>
       </w:r>
+      <w:proofErr w:type="spellEnd"/>
+      <w:proofErr w:type="gramEnd"/>
       <w:r>
         <w:rPr>
           <w:rFonts w:ascii="Consolas" w:eastAsia="Times New Roman" w:hAnsi="Consolas" w:cs="Times New Roman"/>
@@ -8974,6 +9472,7 @@
         </w:rPr>
         <w:t>(</w:t>
       </w:r>
+      <w:proofErr w:type="spellStart"/>
       <w:r>
         <w:rPr>
           <w:rFonts w:ascii="Consolas" w:eastAsia="Times New Roman" w:hAnsi="Consolas" w:cs="Times New Roman"/>
@@ -8986,6 +9485,7 @@
         </w:rPr>
         <w:t>i</w:t>
       </w:r>
+      <w:proofErr w:type="spellEnd"/>
       <w:r>
         <w:rPr>
           <w:rFonts w:ascii="Consolas" w:eastAsia="Times New Roman" w:hAnsi="Consolas" w:cs="Times New Roman"/>
@@ -9094,6 +9594,7 @@
         </w:rPr>
         <w:t>(</w:t>
       </w:r>
+      <w:proofErr w:type="spellStart"/>
       <w:r>
         <w:rPr>
           <w:rFonts w:ascii="Consolas" w:eastAsia="Times New Roman" w:hAnsi="Consolas" w:cs="Times New Roman"/>
@@ -9116,7 +9617,20 @@
           <w:lang w:eastAsia="en-AU"/>
           <w14:ligatures w14:val="none"/>
         </w:rPr>
-        <w:t>.tolist())</w:t>
+        <w:t>.tolist</w:t>
+      </w:r>
+      <w:proofErr w:type="spellEnd"/>
+      <w:r>
+        <w:rPr>
+          <w:rFonts w:ascii="Consolas" w:eastAsia="Times New Roman" w:hAnsi="Consolas" w:cs="Times New Roman"/>
+          <w:color w:val="CCCCCC"/>
+          <w:kern w:val="0"/>
+          <w:sz w:val="21"/>
+          <w:szCs w:val="21"/>
+          <w:lang w:eastAsia="en-AU"/>
+          <w14:ligatures w14:val="none"/>
+        </w:rPr>
+        <w:t>())</w:t>
       </w:r>
       <w:r>
         <w:rPr>
@@ -9205,6 +9719,8 @@
         </w:rPr>
         <w:t xml:space="preserve">        </w:t>
       </w:r>
+      <w:proofErr w:type="spellStart"/>
+      <w:proofErr w:type="gramStart"/>
       <w:r>
         <w:rPr>
           <w:rFonts w:ascii="Consolas" w:eastAsia="Times New Roman" w:hAnsi="Consolas" w:cs="Times New Roman"/>
@@ -9265,6 +9781,8 @@
         </w:rPr>
         <w:t>flush</w:t>
       </w:r>
+      <w:proofErr w:type="spellEnd"/>
+      <w:proofErr w:type="gramEnd"/>
       <w:r>
         <w:rPr>
           <w:rFonts w:ascii="Consolas" w:eastAsia="Times New Roman" w:hAnsi="Consolas" w:cs="Times New Roman"/>
@@ -9343,6 +9861,7 @@
         </w:rPr>
         <w:t xml:space="preserve"> </w:t>
       </w:r>
+      <w:proofErr w:type="spellStart"/>
       <w:r>
         <w:rPr>
           <w:rFonts w:ascii="Consolas" w:eastAsia="Times New Roman" w:hAnsi="Consolas" w:cs="Times New Roman"/>
@@ -9355,6 +9874,7 @@
         </w:rPr>
         <w:t>saveWeights</w:t>
       </w:r>
+      <w:proofErr w:type="spellEnd"/>
       <w:r>
         <w:rPr>
           <w:rFonts w:ascii="Consolas" w:eastAsia="Times New Roman" w:hAnsi="Consolas" w:cs="Times New Roman"/>
@@ -9418,6 +9938,8 @@
         </w:rPr>
         <w:t xml:space="preserve">        </w:t>
       </w:r>
+      <w:proofErr w:type="spellStart"/>
+      <w:proofErr w:type="gramStart"/>
       <w:r>
         <w:rPr>
           <w:rFonts w:ascii="Consolas" w:eastAsia="Times New Roman" w:hAnsi="Consolas" w:cs="Times New Roman"/>
@@ -9454,6 +9976,8 @@
         </w:rPr>
         <w:t>savetxt</w:t>
       </w:r>
+      <w:proofErr w:type="spellEnd"/>
+      <w:proofErr w:type="gramEnd"/>
       <w:r>
         <w:rPr>
           <w:rFonts w:ascii="Consolas" w:eastAsia="Times New Roman" w:hAnsi="Consolas" w:cs="Times New Roman"/>
@@ -9538,6 +10062,7 @@
         </w:rPr>
         <w:t xml:space="preserve">, </w:t>
       </w:r>
+      <w:proofErr w:type="spellStart"/>
       <w:r>
         <w:rPr>
           <w:rFonts w:ascii="Consolas" w:eastAsia="Times New Roman" w:hAnsi="Consolas" w:cs="Times New Roman"/>
@@ -9550,6 +10075,7 @@
         </w:rPr>
         <w:t>fmt</w:t>
       </w:r>
+      <w:proofErr w:type="spellEnd"/>
       <w:r>
         <w:rPr>
           <w:rFonts w:ascii="Consolas" w:eastAsia="Times New Roman" w:hAnsi="Consolas" w:cs="Times New Roman"/>
@@ -9661,6 +10187,8 @@
         </w:rPr>
         <w:t xml:space="preserve">        </w:t>
       </w:r>
+      <w:proofErr w:type="spellStart"/>
+      <w:proofErr w:type="gramStart"/>
       <w:r>
         <w:rPr>
           <w:rFonts w:ascii="Consolas" w:eastAsia="Times New Roman" w:hAnsi="Consolas" w:cs="Times New Roman"/>
@@ -9697,6 +10225,8 @@
         </w:rPr>
         <w:t>savetxt</w:t>
       </w:r>
+      <w:proofErr w:type="spellEnd"/>
+      <w:proofErr w:type="gramEnd"/>
       <w:r>
         <w:rPr>
           <w:rFonts w:ascii="Consolas" w:eastAsia="Times New Roman" w:hAnsi="Consolas" w:cs="Times New Roman"/>
@@ -9781,6 +10311,7 @@
         </w:rPr>
         <w:t xml:space="preserve">, </w:t>
       </w:r>
+      <w:proofErr w:type="spellStart"/>
       <w:r>
         <w:rPr>
           <w:rFonts w:ascii="Consolas" w:eastAsia="Times New Roman" w:hAnsi="Consolas" w:cs="Times New Roman"/>
@@ -9793,6 +10324,7 @@
         </w:rPr>
         <w:t>fmt</w:t>
       </w:r>
+      <w:proofErr w:type="spellEnd"/>
       <w:r>
         <w:rPr>
           <w:rFonts w:ascii="Consolas" w:eastAsia="Times New Roman" w:hAnsi="Consolas" w:cs="Times New Roman"/>
@@ -9955,6 +10487,7 @@
         </w:rPr>
         <w:t xml:space="preserve"> </w:t>
       </w:r>
+      <w:proofErr w:type="spellStart"/>
       <w:r>
         <w:rPr>
           <w:rFonts w:ascii="Consolas" w:eastAsia="Times New Roman" w:hAnsi="Consolas" w:cs="Times New Roman"/>
@@ -9967,6 +10500,7 @@
         </w:rPr>
         <w:t>predictOutput</w:t>
       </w:r>
+      <w:proofErr w:type="spellEnd"/>
       <w:r>
         <w:rPr>
           <w:rFonts w:ascii="Consolas" w:eastAsia="Times New Roman" w:hAnsi="Consolas" w:cs="Times New Roman"/>
@@ -10030,6 +10564,7 @@
         </w:rPr>
         <w:t xml:space="preserve">        </w:t>
       </w:r>
+      <w:proofErr w:type="gramStart"/>
       <w:r>
         <w:rPr>
           <w:rFonts w:ascii="Consolas" w:eastAsia="Times New Roman" w:hAnsi="Consolas" w:cs="Times New Roman"/>
@@ -10054,6 +10589,7 @@
         </w:rPr>
         <w:t>(</w:t>
       </w:r>
+      <w:proofErr w:type="gramEnd"/>
       <w:r>
         <w:rPr>
           <w:rFonts w:ascii="Consolas" w:eastAsia="Times New Roman" w:hAnsi="Consolas" w:cs="Times New Roman"/>
@@ -10105,6 +10641,7 @@
         </w:rPr>
         <w:t xml:space="preserve">        </w:t>
       </w:r>
+      <w:proofErr w:type="gramStart"/>
       <w:r>
         <w:rPr>
           <w:rFonts w:ascii="Consolas" w:eastAsia="Times New Roman" w:hAnsi="Consolas" w:cs="Times New Roman"/>
@@ -10129,6 +10666,7 @@
         </w:rPr>
         <w:t>(</w:t>
       </w:r>
+      <w:proofErr w:type="gramEnd"/>
       <w:r>
         <w:rPr>
           <w:rFonts w:ascii="Consolas" w:eastAsia="Times New Roman" w:hAnsi="Consolas" w:cs="Times New Roman"/>
@@ -10225,6 +10763,7 @@
         </w:rPr>
         <w:t>(</w:t>
       </w:r>
+      <w:proofErr w:type="spellStart"/>
       <w:r>
         <w:rPr>
           <w:rFonts w:ascii="Consolas" w:eastAsia="Times New Roman" w:hAnsi="Consolas" w:cs="Times New Roman"/>
@@ -10237,6 +10776,7 @@
         </w:rPr>
         <w:t>xPredicted</w:t>
       </w:r>
+      <w:proofErr w:type="spellEnd"/>
       <w:r>
         <w:rPr>
           <w:rFonts w:ascii="Consolas" w:eastAsia="Times New Roman" w:hAnsi="Consolas" w:cs="Times New Roman"/>
@@ -10276,6 +10816,7 @@
         </w:rPr>
         <w:t xml:space="preserve">        </w:t>
       </w:r>
+      <w:proofErr w:type="gramStart"/>
       <w:r>
         <w:rPr>
           <w:rFonts w:ascii="Consolas" w:eastAsia="Times New Roman" w:hAnsi="Consolas" w:cs="Times New Roman"/>
@@ -10300,6 +10841,7 @@
         </w:rPr>
         <w:t>(</w:t>
       </w:r>
+      <w:proofErr w:type="gramEnd"/>
       <w:r>
         <w:rPr>
           <w:rFonts w:ascii="Consolas" w:eastAsia="Times New Roman" w:hAnsi="Consolas" w:cs="Times New Roman"/>
@@ -10396,6 +10938,7 @@
         </w:rPr>
         <w:t>(</w:t>
       </w:r>
+      <w:proofErr w:type="spellStart"/>
       <w:r>
         <w:rPr>
           <w:rFonts w:ascii="Consolas" w:eastAsia="Times New Roman" w:hAnsi="Consolas" w:cs="Times New Roman"/>
@@ -10432,6 +10975,7 @@
         </w:rPr>
         <w:t>feedForward</w:t>
       </w:r>
+      <w:proofErr w:type="spellEnd"/>
       <w:r>
         <w:rPr>
           <w:rFonts w:ascii="Consolas" w:eastAsia="Times New Roman" w:hAnsi="Consolas" w:cs="Times New Roman"/>
@@ -10444,6 +10988,7 @@
         </w:rPr>
         <w:t>(</w:t>
       </w:r>
+      <w:proofErr w:type="spellStart"/>
       <w:r>
         <w:rPr>
           <w:rFonts w:ascii="Consolas" w:eastAsia="Times New Roman" w:hAnsi="Consolas" w:cs="Times New Roman"/>
@@ -10456,6 +11001,7 @@
         </w:rPr>
         <w:t>xPredicted</w:t>
       </w:r>
+      <w:proofErr w:type="spellEnd"/>
       <w:r>
         <w:rPr>
           <w:rFonts w:ascii="Consolas" w:eastAsia="Times New Roman" w:hAnsi="Consolas" w:cs="Times New Roman"/>
@@ -10534,6 +11080,7 @@
         </w:rPr>
         <w:t xml:space="preserve"> </w:t>
       </w:r>
+      <w:proofErr w:type="spellStart"/>
       <w:r>
         <w:rPr>
           <w:rFonts w:ascii="Consolas" w:eastAsia="Times New Roman" w:hAnsi="Consolas" w:cs="Times New Roman"/>
@@ -10546,6 +11093,7 @@
         </w:rPr>
         <w:t>closeFile</w:t>
       </w:r>
+      <w:proofErr w:type="spellEnd"/>
       <w:r>
         <w:rPr>
           <w:rFonts w:ascii="Consolas" w:eastAsia="Times New Roman" w:hAnsi="Consolas" w:cs="Times New Roman"/>
@@ -10607,9 +11155,10 @@
           <w:lang w:eastAsia="en-AU"/>
           <w14:ligatures w14:val="none"/>
         </w:rPr>
-        <w:lastRenderedPageBreak/>
         <w:t xml:space="preserve">        </w:t>
       </w:r>
+      <w:proofErr w:type="spellStart"/>
+      <w:proofErr w:type="gramStart"/>
       <w:r>
         <w:rPr>
           <w:rFonts w:ascii="Consolas" w:eastAsia="Times New Roman" w:hAnsi="Consolas" w:cs="Times New Roman"/>
@@ -10670,6 +11219,8 @@
         </w:rPr>
         <w:t>close</w:t>
       </w:r>
+      <w:proofErr w:type="spellEnd"/>
+      <w:proofErr w:type="gramEnd"/>
       <w:r>
         <w:rPr>
           <w:rFonts w:ascii="Consolas" w:eastAsia="Times New Roman" w:hAnsi="Consolas" w:cs="Times New Roman"/>
@@ -10712,6 +11263,7 @@
           <w14:ligatures w14:val="none"/>
         </w:rPr>
       </w:pPr>
+      <w:proofErr w:type="spellStart"/>
       <w:r>
         <w:rPr>
           <w:rFonts w:ascii="Consolas" w:eastAsia="Times New Roman" w:hAnsi="Consolas" w:cs="Times New Roman"/>
@@ -10724,6 +11276,7 @@
         </w:rPr>
         <w:t>myNeuralNetwork</w:t>
       </w:r>
+      <w:proofErr w:type="spellEnd"/>
       <w:r>
         <w:rPr>
           <w:rFonts w:ascii="Consolas" w:eastAsia="Times New Roman" w:hAnsi="Consolas" w:cs="Times New Roman"/>
@@ -10760,6 +11313,7 @@
         </w:rPr>
         <w:t xml:space="preserve"> </w:t>
       </w:r>
+      <w:proofErr w:type="spellStart"/>
       <w:r>
         <w:rPr>
           <w:rFonts w:ascii="Consolas" w:eastAsia="Times New Roman" w:hAnsi="Consolas" w:cs="Times New Roman"/>
@@ -10770,19 +11324,46 @@
           <w:lang w:eastAsia="en-AU"/>
           <w14:ligatures w14:val="none"/>
         </w:rPr>
-        <w:t>Neural_Network</w:t>
-      </w:r>
-      <w:r>
-        <w:rPr>
-          <w:rFonts w:ascii="Consolas" w:eastAsia="Times New Roman" w:hAnsi="Consolas" w:cs="Times New Roman"/>
-          <w:color w:val="CCCCCC"/>
-          <w:kern w:val="0"/>
-          <w:sz w:val="21"/>
-          <w:szCs w:val="21"/>
-          <w:lang w:eastAsia="en-AU"/>
-          <w14:ligatures w14:val="none"/>
-        </w:rPr>
-        <w:t>()</w:t>
+        <w:t>Neural_</w:t>
+      </w:r>
+      <w:proofErr w:type="gramStart"/>
+      <w:r>
+        <w:rPr>
+          <w:rFonts w:ascii="Consolas" w:eastAsia="Times New Roman" w:hAnsi="Consolas" w:cs="Times New Roman"/>
+          <w:color w:val="4EC9B0"/>
+          <w:kern w:val="0"/>
+          <w:sz w:val="21"/>
+          <w:szCs w:val="21"/>
+          <w:lang w:eastAsia="en-AU"/>
+          <w14:ligatures w14:val="none"/>
+        </w:rPr>
+        <w:t>Network</w:t>
+      </w:r>
+      <w:proofErr w:type="spellEnd"/>
+      <w:r>
+        <w:rPr>
+          <w:rFonts w:ascii="Consolas" w:eastAsia="Times New Roman" w:hAnsi="Consolas" w:cs="Times New Roman"/>
+          <w:color w:val="CCCCCC"/>
+          <w:kern w:val="0"/>
+          <w:sz w:val="21"/>
+          <w:szCs w:val="21"/>
+          <w:lang w:eastAsia="en-AU"/>
+          <w14:ligatures w14:val="none"/>
+        </w:rPr>
+        <w:t>(</w:t>
+      </w:r>
+      <w:proofErr w:type="gramEnd"/>
+      <w:r>
+        <w:rPr>
+          <w:rFonts w:ascii="Consolas" w:eastAsia="Times New Roman" w:hAnsi="Consolas" w:cs="Times New Roman"/>
+          <w:color w:val="CCCCCC"/>
+          <w:kern w:val="0"/>
+          <w:sz w:val="21"/>
+          <w:szCs w:val="21"/>
+          <w:lang w:eastAsia="en-AU"/>
+          <w14:ligatures w14:val="none"/>
+        </w:rPr>
+        <w:t>)</w:t>
       </w:r>
     </w:p>
     <w:p>
@@ -10799,6 +11380,7 @@
           <w14:ligatures w14:val="none"/>
         </w:rPr>
       </w:pPr>
+      <w:proofErr w:type="spellStart"/>
       <w:r>
         <w:rPr>
           <w:rFonts w:ascii="Consolas" w:eastAsia="Times New Roman" w:hAnsi="Consolas" w:cs="Times New Roman"/>
@@ -10811,6 +11393,7 @@
         </w:rPr>
         <w:t>trainingEpochs</w:t>
       </w:r>
+      <w:proofErr w:type="spellEnd"/>
       <w:r>
         <w:rPr>
           <w:rFonts w:ascii="Consolas" w:eastAsia="Times New Roman" w:hAnsi="Consolas" w:cs="Times New Roman"/>
@@ -10898,6 +11481,7 @@
         </w:rPr>
         <w:t xml:space="preserve"> </w:t>
       </w:r>
+      <w:proofErr w:type="spellStart"/>
       <w:r>
         <w:rPr>
           <w:rFonts w:ascii="Consolas" w:eastAsia="Times New Roman" w:hAnsi="Consolas" w:cs="Times New Roman"/>
@@ -10910,6 +11494,7 @@
         </w:rPr>
         <w:t>i</w:t>
       </w:r>
+      <w:proofErr w:type="spellEnd"/>
       <w:r>
         <w:rPr>
           <w:rFonts w:ascii="Consolas" w:eastAsia="Times New Roman" w:hAnsi="Consolas" w:cs="Times New Roman"/>
@@ -10970,6 +11555,7 @@
         </w:rPr>
         <w:t>(</w:t>
       </w:r>
+      <w:proofErr w:type="spellStart"/>
       <w:r>
         <w:rPr>
           <w:rFonts w:ascii="Consolas" w:eastAsia="Times New Roman" w:hAnsi="Consolas" w:cs="Times New Roman"/>
@@ -10982,6 +11568,7 @@
         </w:rPr>
         <w:t>trainingEpochs</w:t>
       </w:r>
+      <w:proofErr w:type="spellEnd"/>
       <w:r>
         <w:rPr>
           <w:rFonts w:ascii="Consolas" w:eastAsia="Times New Roman" w:hAnsi="Consolas" w:cs="Times New Roman"/>
@@ -11021,6 +11608,7 @@
         </w:rPr>
         <w:t xml:space="preserve">    </w:t>
       </w:r>
+      <w:proofErr w:type="gramStart"/>
       <w:r>
         <w:rPr>
           <w:rFonts w:ascii="Consolas" w:eastAsia="Times New Roman" w:hAnsi="Consolas" w:cs="Times New Roman"/>
@@ -11045,6 +11633,7 @@
         </w:rPr>
         <w:t>(</w:t>
       </w:r>
+      <w:proofErr w:type="gramEnd"/>
       <w:r>
         <w:rPr>
           <w:rFonts w:ascii="Consolas" w:eastAsia="Times New Roman" w:hAnsi="Consolas" w:cs="Times New Roman"/>
@@ -11117,6 +11706,7 @@
         </w:rPr>
         <w:t>(</w:t>
       </w:r>
+      <w:proofErr w:type="spellStart"/>
       <w:r>
         <w:rPr>
           <w:rFonts w:ascii="Consolas" w:eastAsia="Times New Roman" w:hAnsi="Consolas" w:cs="Times New Roman"/>
@@ -11129,6 +11719,7 @@
         </w:rPr>
         <w:t>i</w:t>
       </w:r>
+      <w:proofErr w:type="spellEnd"/>
       <w:r>
         <w:rPr>
           <w:rFonts w:ascii="Consolas" w:eastAsia="Times New Roman" w:hAnsi="Consolas" w:cs="Times New Roman"/>
@@ -11240,6 +11831,7 @@
         </w:rPr>
         <w:t xml:space="preserve">    </w:t>
       </w:r>
+      <w:proofErr w:type="gramStart"/>
       <w:r>
         <w:rPr>
           <w:rFonts w:ascii="Consolas" w:eastAsia="Times New Roman" w:hAnsi="Consolas" w:cs="Times New Roman"/>
@@ -11264,6 +11856,7 @@
         </w:rPr>
         <w:t>(</w:t>
       </w:r>
+      <w:proofErr w:type="gramEnd"/>
       <w:r>
         <w:rPr>
           <w:rFonts w:ascii="Consolas" w:eastAsia="Times New Roman" w:hAnsi="Consolas" w:cs="Times New Roman"/>
@@ -11411,6 +12004,7 @@
         </w:rPr>
         <w:t xml:space="preserve">    </w:t>
       </w:r>
+      <w:proofErr w:type="gramStart"/>
       <w:r>
         <w:rPr>
           <w:rFonts w:ascii="Consolas" w:eastAsia="Times New Roman" w:hAnsi="Consolas" w:cs="Times New Roman"/>
@@ -11435,6 +12029,7 @@
         </w:rPr>
         <w:t>(</w:t>
       </w:r>
+      <w:proofErr w:type="gramEnd"/>
       <w:r>
         <w:rPr>
           <w:rFonts w:ascii="Consolas" w:eastAsia="Times New Roman" w:hAnsi="Consolas" w:cs="Times New Roman"/>
@@ -11582,6 +12177,7 @@
         </w:rPr>
         <w:t xml:space="preserve">    </w:t>
       </w:r>
+      <w:proofErr w:type="gramStart"/>
       <w:r>
         <w:rPr>
           <w:rFonts w:ascii="Consolas" w:eastAsia="Times New Roman" w:hAnsi="Consolas" w:cs="Times New Roman"/>
@@ -11606,6 +12202,7 @@
         </w:rPr>
         <w:t>(</w:t>
       </w:r>
+      <w:proofErr w:type="gramEnd"/>
       <w:r>
         <w:rPr>
           <w:rFonts w:ascii="Consolas" w:eastAsia="Times New Roman" w:hAnsi="Consolas" w:cs="Times New Roman"/>
@@ -11702,6 +12299,7 @@
         </w:rPr>
         <w:t>(</w:t>
       </w:r>
+      <w:proofErr w:type="spellStart"/>
       <w:r>
         <w:rPr>
           <w:rFonts w:ascii="Consolas" w:eastAsia="Times New Roman" w:hAnsi="Consolas" w:cs="Times New Roman"/>
@@ -11738,6 +12336,7 @@
         </w:rPr>
         <w:t>feedForward</w:t>
       </w:r>
+      <w:proofErr w:type="spellEnd"/>
       <w:r>
         <w:rPr>
           <w:rFonts w:ascii="Consolas" w:eastAsia="Times New Roman" w:hAnsi="Consolas" w:cs="Times New Roman"/>
@@ -11864,6 +12463,8 @@
         </w:rPr>
         <w:t xml:space="preserve"> </w:t>
       </w:r>
+      <w:proofErr w:type="spellStart"/>
+      <w:proofErr w:type="gramStart"/>
       <w:r>
         <w:rPr>
           <w:rFonts w:ascii="Consolas" w:eastAsia="Times New Roman" w:hAnsi="Consolas" w:cs="Times New Roman"/>
@@ -11900,6 +12501,8 @@
         </w:rPr>
         <w:t>mean</w:t>
       </w:r>
+      <w:proofErr w:type="spellEnd"/>
+      <w:proofErr w:type="gramEnd"/>
       <w:r>
         <w:rPr>
           <w:rFonts w:ascii="Consolas" w:eastAsia="Times New Roman" w:hAnsi="Consolas" w:cs="Times New Roman"/>
@@ -11912,6 +12515,7 @@
         </w:rPr>
         <w:t>(</w:t>
       </w:r>
+      <w:proofErr w:type="spellStart"/>
       <w:r>
         <w:rPr>
           <w:rFonts w:ascii="Consolas" w:eastAsia="Times New Roman" w:hAnsi="Consolas" w:cs="Times New Roman"/>
@@ -11948,6 +12552,7 @@
         </w:rPr>
         <w:t>square</w:t>
       </w:r>
+      <w:proofErr w:type="spellEnd"/>
       <w:r>
         <w:rPr>
           <w:rFonts w:ascii="Consolas" w:eastAsia="Times New Roman" w:hAnsi="Consolas" w:cs="Times New Roman"/>
@@ -12008,6 +12613,7 @@
         </w:rPr>
         <w:t xml:space="preserve"> </w:t>
       </w:r>
+      <w:proofErr w:type="spellStart"/>
       <w:r>
         <w:rPr>
           <w:rFonts w:ascii="Consolas" w:eastAsia="Times New Roman" w:hAnsi="Consolas" w:cs="Times New Roman"/>
@@ -12044,6 +12650,7 @@
         </w:rPr>
         <w:t>feedForward</w:t>
       </w:r>
+      <w:proofErr w:type="spellEnd"/>
       <w:r>
         <w:rPr>
           <w:rFonts w:ascii="Consolas" w:eastAsia="Times New Roman" w:hAnsi="Consolas" w:cs="Times New Roman"/>
@@ -12107,6 +12714,7 @@
         </w:rPr>
         <w:t xml:space="preserve">    </w:t>
       </w:r>
+      <w:proofErr w:type="spellStart"/>
       <w:r>
         <w:rPr>
           <w:rFonts w:ascii="Consolas" w:eastAsia="Times New Roman" w:hAnsi="Consolas" w:cs="Times New Roman"/>
@@ -12143,6 +12751,7 @@
         </w:rPr>
         <w:t>saveSumSquaredLossList</w:t>
       </w:r>
+      <w:proofErr w:type="spellEnd"/>
       <w:r>
         <w:rPr>
           <w:rFonts w:ascii="Consolas" w:eastAsia="Times New Roman" w:hAnsi="Consolas" w:cs="Times New Roman"/>
@@ -12155,6 +12764,7 @@
         </w:rPr>
         <w:t>(</w:t>
       </w:r>
+      <w:proofErr w:type="spellStart"/>
       <w:r>
         <w:rPr>
           <w:rFonts w:ascii="Consolas" w:eastAsia="Times New Roman" w:hAnsi="Consolas" w:cs="Times New Roman"/>
@@ -12167,6 +12777,7 @@
         </w:rPr>
         <w:t>i</w:t>
       </w:r>
+      <w:proofErr w:type="spellEnd"/>
       <w:r>
         <w:rPr>
           <w:rFonts w:ascii="Consolas" w:eastAsia="Times New Roman" w:hAnsi="Consolas" w:cs="Times New Roman"/>
@@ -12230,6 +12841,7 @@
         </w:rPr>
         <w:t xml:space="preserve">    </w:t>
       </w:r>
+      <w:proofErr w:type="gramStart"/>
       <w:r>
         <w:rPr>
           <w:rFonts w:ascii="Consolas" w:eastAsia="Times New Roman" w:hAnsi="Consolas" w:cs="Times New Roman"/>
@@ -12254,6 +12866,7 @@
         </w:rPr>
         <w:t>(</w:t>
       </w:r>
+      <w:proofErr w:type="gramEnd"/>
       <w:r>
         <w:rPr>
           <w:rFonts w:ascii="Consolas" w:eastAsia="Times New Roman" w:hAnsi="Consolas" w:cs="Times New Roman"/>
@@ -12500,6 +13113,7 @@
         </w:rPr>
         <w:t xml:space="preserve">    </w:t>
       </w:r>
+      <w:proofErr w:type="spellStart"/>
       <w:r>
         <w:rPr>
           <w:rFonts w:ascii="Consolas" w:eastAsia="Times New Roman" w:hAnsi="Consolas" w:cs="Times New Roman"/>
@@ -12536,6 +13150,7 @@
         </w:rPr>
         <w:t>trainNetwork</w:t>
       </w:r>
+      <w:proofErr w:type="spellEnd"/>
       <w:r>
         <w:rPr>
           <w:rFonts w:ascii="Consolas" w:eastAsia="Times New Roman" w:hAnsi="Consolas" w:cs="Times New Roman"/>
@@ -12626,6 +13241,7 @@
           <w14:ligatures w14:val="none"/>
         </w:rPr>
       </w:pPr>
+      <w:proofErr w:type="spellStart"/>
       <w:r>
         <w:rPr>
           <w:rFonts w:ascii="Consolas" w:eastAsia="Times New Roman" w:hAnsi="Consolas" w:cs="Times New Roman"/>
@@ -12662,6 +13278,7 @@
         </w:rPr>
         <w:t>saveWeights</w:t>
       </w:r>
+      <w:proofErr w:type="spellEnd"/>
       <w:r>
         <w:rPr>
           <w:rFonts w:ascii="Consolas" w:eastAsia="Times New Roman" w:hAnsi="Consolas" w:cs="Times New Roman"/>
@@ -12689,6 +13306,7 @@
           <w14:ligatures w14:val="none"/>
         </w:rPr>
       </w:pPr>
+      <w:proofErr w:type="spellStart"/>
       <w:r>
         <w:rPr>
           <w:rFonts w:ascii="Consolas" w:eastAsia="Times New Roman" w:hAnsi="Consolas" w:cs="Times New Roman"/>
@@ -12725,6 +13343,7 @@
         </w:rPr>
         <w:t>predictOutput</w:t>
       </w:r>
+      <w:proofErr w:type="spellEnd"/>
       <w:r>
         <w:rPr>
           <w:rFonts w:ascii="Consolas" w:eastAsia="Times New Roman" w:hAnsi="Consolas" w:cs="Times New Roman"/>
@@ -12752,6 +13371,7 @@
           <w14:ligatures w14:val="none"/>
         </w:rPr>
       </w:pPr>
+      <w:proofErr w:type="spellStart"/>
       <w:r>
         <w:rPr>
           <w:rFonts w:ascii="Consolas" w:eastAsia="Times New Roman" w:hAnsi="Consolas" w:cs="Times New Roman"/>
@@ -12788,6 +13408,7 @@
         </w:rPr>
         <w:t>closeFile</w:t>
       </w:r>
+      <w:proofErr w:type="spellEnd"/>
       <w:r>
         <w:rPr>
           <w:rFonts w:ascii="Consolas" w:eastAsia="Times New Roman" w:hAnsi="Consolas" w:cs="Times New Roman"/>
@@ -12819,7 +13440,21 @@
         <w:rPr>
           <w:lang w:val="en-GB"/>
         </w:rPr>
-        <w:t>Tensor Flow Keras Network</w:t>
+        <w:t xml:space="preserve">Tensor Flow </w:t>
+      </w:r>
+      <w:proofErr w:type="spellStart"/>
+      <w:r>
+        <w:rPr>
+          <w:lang w:val="en-GB"/>
+        </w:rPr>
+        <w:t>Keras</w:t>
+      </w:r>
+      <w:proofErr w:type="spellEnd"/>
+      <w:r>
+        <w:rPr>
+          <w:lang w:val="en-GB"/>
+        </w:rPr>
+        <w:t xml:space="preserve"> Network</w:t>
       </w:r>
     </w:p>
     <w:sectPr>

</xml_diff>